<commit_message>
Add ICRA publication and images; update CV link
Insert a new ICRA 2026 publication entry into index.html and _pages/2PUBLICATIONS.md and add associated image assets (JPEG/WEBP/AVIF). Add scripts/convert_one_image.py to idempotently generate WebP and AVIF from a source image. Add new FEB2026 CV (DOCX/PDF) and update the hero include to point to the FEB2026 CV; also commit updated JAN2026 CV files.
</commit_message>
<xml_diff>
--- a/Docs/CV_Seokhyun Hwang_JAN2026_LETTER.docx
+++ b/Docs/CV_Seokhyun Hwang_JAN2026_LETTER.docx
@@ -1,6 +1,6 @@
 
 <file path=word/document.xml><?xml version="1.0" encoding="utf-8"?>
-<w:document xmlns:wpc="http://schemas.microsoft.com/office/word/2010/wordprocessingCanvas" xmlns:cx="http://schemas.microsoft.com/office/drawing/2014/chartex" xmlns:cx1="http://schemas.microsoft.com/office/drawing/2015/9/8/chartex" xmlns:cx2="http://schemas.microsoft.com/office/drawing/2015/10/21/chartex" xmlns:cx3="http://schemas.microsoft.com/office/drawing/2016/5/9/chartex" xmlns:cx4="http://schemas.microsoft.com/office/drawing/2016/5/10/chartex" xmlns:cx5="http://schemas.microsoft.com/office/drawing/2016/5/11/chartex" xmlns:cx6="http://schemas.microsoft.com/office/drawing/2016/5/12/chartex" xmlns:cx7="http://schemas.microsoft.com/office/drawing/2016/5/13/chartex" xmlns:cx8="http://schemas.microsoft.com/office/drawing/2016/5/14/chartex" xmlns:mc="http://schemas.openxmlformats.org/markup-compatibility/2006" xmlns:aink="http://schemas.microsoft.com/office/drawing/2016/ink" xmlns:am3d="http://schemas.microsoft.com/office/drawing/2017/model3d" xmlns:o="urn:schemas-microsoft-com:office:office" xmlns:oel="http://schemas.microsoft.com/office/2019/extlst" xmlns:r="http://schemas.openxmlformats.org/officeDocument/2006/relationships" xmlns:m="http://schemas.openxmlformats.org/officeDocument/2006/math" xmlns:v="urn:schemas-microsoft-com:vml" xmlns:wp14="http://schemas.microsoft.com/office/word/2010/wordprocessingDrawing" xmlns:wp="http://schemas.openxmlformats.org/drawingml/2006/wordprocessingDrawing" xmlns:w10="urn:schemas-microsoft-com:office:word" xmlns:w="http://schemas.openxmlformats.org/wordprocessingml/2006/main" xmlns:w14="http://schemas.microsoft.com/office/word/2010/wordml" xmlns:w15="http://schemas.microsoft.com/office/word/2012/wordml" xmlns:w16cex="http://schemas.microsoft.com/office/word/2018/wordml/cex" xmlns:w16cid="http://schemas.microsoft.com/office/word/2016/wordml/cid" xmlns:w16="http://schemas.microsoft.com/office/word/2018/wordml" xmlns:w16du="http://schemas.microsoft.com/office/word/2023/wordml/word16du" xmlns:w16sdtdh="http://schemas.microsoft.com/office/word/2020/wordml/sdtdatahash" xmlns:w16se="http://schemas.microsoft.com/office/word/2015/wordml/symex" xmlns:wpg="http://schemas.microsoft.com/office/word/2010/wordprocessingGroup" xmlns:wpi="http://schemas.microsoft.com/office/word/2010/wordprocessingInk" xmlns:wne="http://schemas.microsoft.com/office/word/2006/wordml" xmlns:wps="http://schemas.microsoft.com/office/word/2010/wordprocessingShape" mc:Ignorable="w14 w15 w16se w16cid w16 w16cex w16sdtdh w16du wp14">
+<w:document xmlns:wpc="http://schemas.microsoft.com/office/word/2010/wordprocessingCanvas" xmlns:cx="http://schemas.microsoft.com/office/drawing/2014/chartex" xmlns:cx1="http://schemas.microsoft.com/office/drawing/2015/9/8/chartex" xmlns:cx2="http://schemas.microsoft.com/office/drawing/2015/10/21/chartex" xmlns:cx3="http://schemas.microsoft.com/office/drawing/2016/5/9/chartex" xmlns:cx4="http://schemas.microsoft.com/office/drawing/2016/5/10/chartex" xmlns:cx5="http://schemas.microsoft.com/office/drawing/2016/5/11/chartex" xmlns:cx6="http://schemas.microsoft.com/office/drawing/2016/5/12/chartex" xmlns:cx7="http://schemas.microsoft.com/office/drawing/2016/5/13/chartex" xmlns:cx8="http://schemas.microsoft.com/office/drawing/2016/5/14/chartex" xmlns:mc="http://schemas.openxmlformats.org/markup-compatibility/2006" xmlns:aink="http://schemas.microsoft.com/office/drawing/2016/ink" xmlns:am3d="http://schemas.microsoft.com/office/drawing/2017/model3d" xmlns:o="urn:schemas-microsoft-com:office:office" xmlns:oel="http://schemas.microsoft.com/office/2019/extlst" xmlns:r="http://schemas.openxmlformats.org/officeDocument/2006/relationships" xmlns:m="http://schemas.openxmlformats.org/officeDocument/2006/math" xmlns:v="urn:schemas-microsoft-com:vml" xmlns:wp14="http://schemas.microsoft.com/office/word/2010/wordprocessingDrawing" xmlns:wp="http://schemas.openxmlformats.org/drawingml/2006/wordprocessingDrawing" xmlns:w10="urn:schemas-microsoft-com:office:word" xmlns:w="http://schemas.openxmlformats.org/wordprocessingml/2006/main" xmlns:w14="http://schemas.microsoft.com/office/word/2010/wordml" xmlns:w15="http://schemas.microsoft.com/office/word/2012/wordml" xmlns:w16cex="http://schemas.microsoft.com/office/word/2018/wordml/cex" xmlns:w16cid="http://schemas.microsoft.com/office/word/2016/wordml/cid" xmlns:w16="http://schemas.microsoft.com/office/word/2018/wordml" xmlns:w16du="http://schemas.microsoft.com/office/word/2023/wordml/word16du" xmlns:w16sdtdh="http://schemas.microsoft.com/office/word/2020/wordml/sdtdatahash" xmlns:w16sdtfl="http://schemas.microsoft.com/office/word/2024/wordml/sdtformatlock" xmlns:w16se="http://schemas.microsoft.com/office/word/2015/wordml/symex" xmlns:wpg="http://schemas.microsoft.com/office/word/2010/wordprocessingGroup" xmlns:wpi="http://schemas.microsoft.com/office/word/2010/wordprocessingInk" xmlns:wne="http://schemas.microsoft.com/office/word/2006/wordml" xmlns:wps="http://schemas.microsoft.com/office/word/2010/wordprocessingShape" mc:Ignorable="w14 w15 w16se w16cid w16 w16cex w16sdtdh w16sdtfl w16du wp14">
   <w:body>
     <w:p>
       <w:pPr>
@@ -639,21 +639,8 @@
           <w:szCs w:val="18"/>
           <w:u w:val="single"/>
         </w:rPr>
-        <w:t xml:space="preserve">Jacob O. </w:t>
-      </w:r>
-      <w:proofErr w:type="spellStart"/>
-      <w:r>
-        <w:rPr>
-          <w:rFonts w:ascii="Times New Roman" w:hAnsi="Times New Roman" w:cs="Times New Roman"/>
-          <w:i/>
-          <w:iCs/>
-          <w:sz w:val="16"/>
-          <w:szCs w:val="18"/>
-          <w:u w:val="single"/>
-        </w:rPr>
-        <w:t>Wobbrock</w:t>
-      </w:r>
-      <w:proofErr w:type="spellEnd"/>
+        <w:t>Jacob O. Wobbrock</w:t>
+      </w:r>
       <w:r>
         <w:rPr>
           <w:rFonts w:ascii="Times New Roman" w:hAnsi="Times New Roman" w:cs="Times New Roman"/>
@@ -817,7 +804,6 @@
         </w:rPr>
         <w:t xml:space="preserve"> (Advisor: </w:t>
       </w:r>
-      <w:proofErr w:type="spellStart"/>
       <w:r>
         <w:rPr>
           <w:rFonts w:ascii="Times New Roman" w:hAnsi="Times New Roman" w:cs="Times New Roman"/>
@@ -827,19 +813,7 @@
           <w:szCs w:val="18"/>
           <w:u w:val="single"/>
         </w:rPr>
-        <w:t>SeungJun</w:t>
-      </w:r>
-      <w:proofErr w:type="spellEnd"/>
-      <w:r>
-        <w:rPr>
-          <w:rFonts w:ascii="Times New Roman" w:hAnsi="Times New Roman" w:cs="Times New Roman"/>
-          <w:i/>
-          <w:iCs/>
-          <w:sz w:val="16"/>
-          <w:szCs w:val="18"/>
-          <w:u w:val="single"/>
-        </w:rPr>
-        <w:t xml:space="preserve"> Kim</w:t>
+        <w:t>SeungJun Kim</w:t>
       </w:r>
       <w:r>
         <w:rPr>
@@ -1346,29 +1320,7 @@
           <w:sz w:val="16"/>
           <w:szCs w:val="18"/>
         </w:rPr>
-        <w:t xml:space="preserve">Mentor: Alexandre </w:t>
-      </w:r>
-      <w:proofErr w:type="spellStart"/>
-      <w:r>
-        <w:rPr>
-          <w:rFonts w:ascii="Times New Roman" w:hAnsi="Times New Roman" w:cs="Times New Roman"/>
-          <w:i/>
-          <w:iCs/>
-          <w:sz w:val="16"/>
-          <w:szCs w:val="18"/>
-        </w:rPr>
-        <w:t>Filipowicz</w:t>
-      </w:r>
-      <w:proofErr w:type="spellEnd"/>
-      <w:r>
-        <w:rPr>
-          <w:rFonts w:ascii="Times New Roman" w:hAnsi="Times New Roman" w:cs="Times New Roman"/>
-          <w:i/>
-          <w:iCs/>
-          <w:sz w:val="16"/>
-          <w:szCs w:val="18"/>
-        </w:rPr>
-        <w:t xml:space="preserve"> &amp; Scott Carter (Human-Centered AI Division)</w:t>
+        <w:t>Mentor: Alexandre Filipowicz &amp; Scott Carter (Human-Centered AI Division)</w:t>
       </w:r>
       <w:r>
         <w:rPr>
@@ -1608,29 +1560,7 @@
           <w:sz w:val="16"/>
           <w:szCs w:val="18"/>
         </w:rPr>
-        <w:t xml:space="preserve">(Advisor: Wojciech </w:t>
-      </w:r>
-      <w:proofErr w:type="spellStart"/>
-      <w:r>
-        <w:rPr>
-          <w:rFonts w:ascii="Times New Roman" w:hAnsi="Times New Roman" w:cs="Times New Roman"/>
-          <w:i/>
-          <w:iCs/>
-          <w:sz w:val="16"/>
-          <w:szCs w:val="18"/>
-        </w:rPr>
-        <w:t>Matusik</w:t>
-      </w:r>
-      <w:proofErr w:type="spellEnd"/>
-      <w:r>
-        <w:rPr>
-          <w:rFonts w:ascii="Times New Roman" w:hAnsi="Times New Roman" w:cs="Times New Roman"/>
-          <w:i/>
-          <w:iCs/>
-          <w:sz w:val="16"/>
-          <w:szCs w:val="18"/>
-        </w:rPr>
-        <w:t xml:space="preserve"> &amp; Daniela Rus)</w:t>
+        <w:t>(Advisor: Wojciech Matusik &amp; Daniela Rus)</w:t>
       </w:r>
       <w:r>
         <w:rPr>
@@ -2000,7 +1930,6 @@
         </w:rPr>
         <w:t xml:space="preserve">(Advisor: </w:t>
       </w:r>
-      <w:proofErr w:type="spellStart"/>
       <w:r>
         <w:rPr>
           <w:rFonts w:ascii="Times New Roman" w:hAnsi="Times New Roman" w:cs="Times New Roman"/>
@@ -2009,18 +1938,7 @@
           <w:sz w:val="16"/>
           <w:szCs w:val="18"/>
         </w:rPr>
-        <w:t>SeungJun</w:t>
-      </w:r>
-      <w:proofErr w:type="spellEnd"/>
-      <w:r>
-        <w:rPr>
-          <w:rFonts w:ascii="Times New Roman" w:hAnsi="Times New Roman" w:cs="Times New Roman"/>
-          <w:i/>
-          <w:iCs/>
-          <w:sz w:val="16"/>
-          <w:szCs w:val="18"/>
-        </w:rPr>
-        <w:t xml:space="preserve"> Kim</w:t>
+        <w:t>SeungJun Kim</w:t>
       </w:r>
       <w:r>
         <w:rPr>
@@ -2126,29 +2044,7 @@
           <w:sz w:val="16"/>
           <w:szCs w:val="18"/>
         </w:rPr>
-        <w:t xml:space="preserve">(Advisor: </w:t>
-      </w:r>
-      <w:proofErr w:type="spellStart"/>
-      <w:r>
-        <w:rPr>
-          <w:rFonts w:ascii="Times New Roman" w:hAnsi="Times New Roman" w:cs="Times New Roman"/>
-          <w:i/>
-          <w:iCs/>
-          <w:sz w:val="16"/>
-          <w:szCs w:val="18"/>
-        </w:rPr>
-        <w:t>Jungwon</w:t>
-      </w:r>
-      <w:proofErr w:type="spellEnd"/>
-      <w:r>
-        <w:rPr>
-          <w:rFonts w:ascii="Times New Roman" w:hAnsi="Times New Roman" w:cs="Times New Roman"/>
-          <w:i/>
-          <w:iCs/>
-          <w:sz w:val="16"/>
-          <w:szCs w:val="18"/>
-        </w:rPr>
-        <w:t xml:space="preserve"> Yoon)</w:t>
+        <w:t>(Advisor: Jungwon Yoon)</w:t>
       </w:r>
       <w:r>
         <w:rPr>
@@ -2426,51 +2322,7 @@
           <w:sz w:val="18"/>
           <w:szCs w:val="20"/>
         </w:rPr>
-        <w:t xml:space="preserve">&amp; </w:t>
-      </w:r>
-      <w:proofErr w:type="spellStart"/>
-      <w:r>
-        <w:rPr>
-          <w:rFonts w:ascii="Times New Roman" w:hAnsi="Times New Roman" w:cs="Times New Roman"/>
-          <w:b/>
-          <w:bCs/>
-          <w:sz w:val="18"/>
-          <w:szCs w:val="20"/>
-        </w:rPr>
-        <w:t>Khon</w:t>
-      </w:r>
-      <w:proofErr w:type="spellEnd"/>
-      <w:r>
-        <w:rPr>
-          <w:rFonts w:ascii="Times New Roman" w:hAnsi="Times New Roman" w:cs="Times New Roman"/>
-          <w:b/>
-          <w:bCs/>
-          <w:sz w:val="18"/>
-          <w:szCs w:val="20"/>
-        </w:rPr>
-        <w:t xml:space="preserve"> </w:t>
-      </w:r>
-      <w:proofErr w:type="spellStart"/>
-      <w:r>
-        <w:rPr>
-          <w:rFonts w:ascii="Times New Roman" w:hAnsi="Times New Roman" w:cs="Times New Roman"/>
-          <w:b/>
-          <w:bCs/>
-          <w:sz w:val="18"/>
-          <w:szCs w:val="20"/>
-        </w:rPr>
-        <w:t>Kaen</w:t>
-      </w:r>
-      <w:proofErr w:type="spellEnd"/>
-      <w:r>
-        <w:rPr>
-          <w:rFonts w:ascii="Times New Roman" w:hAnsi="Times New Roman" w:cs="Times New Roman"/>
-          <w:b/>
-          <w:bCs/>
-          <w:sz w:val="18"/>
-          <w:szCs w:val="20"/>
-        </w:rPr>
-        <w:t xml:space="preserve"> University of Thailand </w:t>
+        <w:t xml:space="preserve">&amp; Khon Kaen University of Thailand </w:t>
       </w:r>
       <w:r>
         <w:rPr>
@@ -3981,25 +3833,7 @@
           <w:sz w:val="16"/>
           <w:szCs w:val="16"/>
         </w:rPr>
-        <w:t xml:space="preserve">, A., Best, A., Costa, J., Carter, S., Fogarty, J., </w:t>
-      </w:r>
-      <w:proofErr w:type="spellStart"/>
-      <w:r>
-        <w:rPr>
-          <w:rFonts w:ascii="Times New Roman" w:hAnsi="Times New Roman" w:cs="Times New Roman"/>
-          <w:sz w:val="16"/>
-          <w:szCs w:val="16"/>
-        </w:rPr>
-        <w:t>Wobbrock</w:t>
-      </w:r>
-      <w:proofErr w:type="spellEnd"/>
-      <w:r>
-        <w:rPr>
-          <w:rFonts w:ascii="Times New Roman" w:hAnsi="Times New Roman" w:cs="Times New Roman"/>
-          <w:sz w:val="16"/>
-          <w:szCs w:val="16"/>
-        </w:rPr>
-        <w:t>, J., “</w:t>
+        <w:t>, A., Best, A., Costa, J., Carter, S., Fogarty, J., Wobbrock, J., “</w:t>
       </w:r>
       <w:r>
         <w:rPr>
@@ -4114,25 +3948,7 @@
           <w:sz w:val="16"/>
           <w:szCs w:val="16"/>
         </w:rPr>
-        <w:t xml:space="preserve">, A., Best, A., Costa, J., Carter, S., Fogarty, J., </w:t>
-      </w:r>
-      <w:proofErr w:type="spellStart"/>
-      <w:r>
-        <w:rPr>
-          <w:rFonts w:ascii="Times New Roman" w:hAnsi="Times New Roman" w:cs="Times New Roman"/>
-          <w:sz w:val="16"/>
-          <w:szCs w:val="16"/>
-        </w:rPr>
-        <w:t>Wobbrock</w:t>
-      </w:r>
-      <w:proofErr w:type="spellEnd"/>
-      <w:r>
-        <w:rPr>
-          <w:rFonts w:ascii="Times New Roman" w:hAnsi="Times New Roman" w:cs="Times New Roman"/>
-          <w:sz w:val="16"/>
-          <w:szCs w:val="16"/>
-        </w:rPr>
-        <w:t xml:space="preserve">, J., “Touchscreens in Motion: Quantifying the Impact of Cognitive Load on Distracted Drivers.” </w:t>
+        <w:t xml:space="preserve">, A., Best, A., Costa, J., Carter, S., Fogarty, J., Wobbrock, J., “Touchscreens in Motion: Quantifying the Impact of Cognitive Load on Distracted Drivers.” </w:t>
       </w:r>
       <w:r>
         <w:rPr>
@@ -4512,25 +4328,7 @@
           <w:sz w:val="16"/>
           <w:szCs w:val="16"/>
         </w:rPr>
-        <w:t xml:space="preserve">, J., Lee, S., Lee, K., </w:t>
-      </w:r>
-      <w:proofErr w:type="spellStart"/>
-      <w:r>
-        <w:rPr>
-          <w:rFonts w:ascii="Times New Roman" w:hAnsi="Times New Roman" w:cs="Times New Roman"/>
-          <w:sz w:val="16"/>
-          <w:szCs w:val="16"/>
-        </w:rPr>
-        <w:t>Matusik</w:t>
-      </w:r>
-      <w:proofErr w:type="spellEnd"/>
-      <w:r>
-        <w:rPr>
-          <w:rFonts w:ascii="Times New Roman" w:hAnsi="Times New Roman" w:cs="Times New Roman"/>
-          <w:sz w:val="16"/>
-          <w:szCs w:val="16"/>
-        </w:rPr>
-        <w:t>, W., Rus, D., Kim, S. “</w:t>
+        <w:t>, J., Lee, S., Lee, K., Matusik, W., Rus, D., Kim, S. “</w:t>
       </w:r>
       <w:proofErr w:type="spellStart"/>
       <w:r>
@@ -4646,23 +4444,13 @@
         </w:rPr>
         <w:tab/>
       </w:r>
-      <w:proofErr w:type="spellStart"/>
-      <w:r>
-        <w:rPr>
-          <w:rFonts w:ascii="Times New Roman" w:hAnsi="Times New Roman" w:cs="Times New Roman"/>
-          <w:sz w:val="16"/>
-          <w:szCs w:val="16"/>
-        </w:rPr>
-        <w:t>Gim</w:t>
-      </w:r>
-      <w:proofErr w:type="spellEnd"/>
-      <w:r>
-        <w:rPr>
-          <w:rFonts w:ascii="Times New Roman" w:hAnsi="Times New Roman" w:cs="Times New Roman"/>
-          <w:sz w:val="16"/>
-          <w:szCs w:val="16"/>
-        </w:rPr>
-        <w:t xml:space="preserve">, B., </w:t>
+      <w:r>
+        <w:rPr>
+          <w:rFonts w:ascii="Times New Roman" w:hAnsi="Times New Roman" w:cs="Times New Roman"/>
+          <w:sz w:val="16"/>
+          <w:szCs w:val="16"/>
+        </w:rPr>
+        <w:t xml:space="preserve">Gim, B., </w:t>
       </w:r>
       <w:r>
         <w:rPr>
@@ -4797,25 +4585,7 @@
           <w:sz w:val="16"/>
           <w:szCs w:val="16"/>
         </w:rPr>
-        <w:t xml:space="preserve">, M., Luo, Y., Kim, S., </w:t>
-      </w:r>
-      <w:proofErr w:type="spellStart"/>
-      <w:r>
-        <w:rPr>
-          <w:rFonts w:ascii="Times New Roman" w:hAnsi="Times New Roman" w:cs="Times New Roman"/>
-          <w:sz w:val="16"/>
-          <w:szCs w:val="16"/>
-        </w:rPr>
-        <w:t>Matusik</w:t>
-      </w:r>
-      <w:proofErr w:type="spellEnd"/>
-      <w:r>
-        <w:rPr>
-          <w:rFonts w:ascii="Times New Roman" w:hAnsi="Times New Roman" w:cs="Times New Roman"/>
-          <w:sz w:val="16"/>
-          <w:szCs w:val="16"/>
-        </w:rPr>
-        <w:t xml:space="preserve">, W., Rus, D., Kim, K “Adaptive Walker: User Intention and Environmentally Aware Intelligent Walker with High-resolution Tactile and IMU Sensor.” </w:t>
+        <w:t xml:space="preserve">, M., Luo, Y., Kim, S., Matusik, W., Rus, D., Kim, K “Adaptive Walker: User Intention and Environmentally Aware Intelligent Walker with High-resolution Tactile and IMU Sensor.” </w:t>
       </w:r>
       <w:r>
         <w:rPr>
@@ -5007,25 +4777,7 @@
           <w:sz w:val="16"/>
           <w:szCs w:val="16"/>
         </w:rPr>
-        <w:t xml:space="preserve"> </w:t>
-      </w:r>
-      <w:proofErr w:type="spellStart"/>
-      <w:r>
-        <w:rPr>
-          <w:rFonts w:ascii="Times New Roman" w:hAnsi="Times New Roman" w:cs="Times New Roman"/>
-          <w:sz w:val="16"/>
-          <w:szCs w:val="16"/>
-        </w:rPr>
-        <w:t>Seong</w:t>
-      </w:r>
-      <w:proofErr w:type="spellEnd"/>
-      <w:r>
-        <w:rPr>
-          <w:rFonts w:ascii="Times New Roman" w:hAnsi="Times New Roman" w:cs="Times New Roman"/>
-          <w:sz w:val="16"/>
-          <w:szCs w:val="16"/>
-        </w:rPr>
-        <w:t xml:space="preserve">, M., Yeo, D., </w:t>
+        <w:t xml:space="preserve"> Seong, M., Yeo, D., </w:t>
       </w:r>
       <w:r>
         <w:rPr>
@@ -5465,23 +5217,13 @@
         </w:rPr>
         <w:t>“</w:t>
       </w:r>
-      <w:proofErr w:type="spellStart"/>
-      <w:r>
-        <w:rPr>
-          <w:rFonts w:ascii="Times New Roman" w:hAnsi="Times New Roman" w:cs="Times New Roman"/>
-          <w:sz w:val="16"/>
-          <w:szCs w:val="16"/>
-        </w:rPr>
-        <w:t>ErgoPulse</w:t>
-      </w:r>
-      <w:proofErr w:type="spellEnd"/>
-      <w:r>
-        <w:rPr>
-          <w:rFonts w:ascii="Times New Roman" w:hAnsi="Times New Roman" w:cs="Times New Roman"/>
-          <w:sz w:val="16"/>
-          <w:szCs w:val="16"/>
-        </w:rPr>
-        <w:t xml:space="preserve">: Electrifying Your Lower Body </w:t>
+      <w:r>
+        <w:rPr>
+          <w:rFonts w:ascii="Times New Roman" w:hAnsi="Times New Roman" w:cs="Times New Roman"/>
+          <w:sz w:val="16"/>
+          <w:szCs w:val="16"/>
+        </w:rPr>
+        <w:t xml:space="preserve">ErgoPulse: Electrifying Your Lower Body </w:t>
       </w:r>
       <w:proofErr w:type="gramStart"/>
       <w:r>
@@ -5820,25 +5562,7 @@
           <w:sz w:val="16"/>
           <w:szCs w:val="16"/>
         </w:rPr>
-        <w:t xml:space="preserve"> </w:t>
-      </w:r>
-      <w:proofErr w:type="spellStart"/>
-      <w:r>
-        <w:rPr>
-          <w:rFonts w:ascii="Times New Roman" w:hAnsi="Times New Roman" w:cs="Times New Roman"/>
-          <w:sz w:val="16"/>
-          <w:szCs w:val="16"/>
-        </w:rPr>
-        <w:t>Ataya</w:t>
-      </w:r>
-      <w:proofErr w:type="spellEnd"/>
-      <w:r>
-        <w:rPr>
-          <w:rFonts w:ascii="Times New Roman" w:hAnsi="Times New Roman" w:cs="Times New Roman"/>
-          <w:sz w:val="16"/>
-          <w:szCs w:val="16"/>
-        </w:rPr>
-        <w:t xml:space="preserve">, A., and </w:t>
+        <w:t xml:space="preserve"> Ataya, A., and </w:t>
       </w:r>
       <w:r>
         <w:rPr>
@@ -6549,23 +6273,13 @@
         </w:rPr>
         <w:t xml:space="preserve">, </w:t>
       </w:r>
-      <w:proofErr w:type="spellStart"/>
-      <w:r>
-        <w:rPr>
-          <w:rFonts w:ascii="Times New Roman" w:hAnsi="Times New Roman" w:cs="Times New Roman"/>
-          <w:sz w:val="16"/>
-          <w:szCs w:val="16"/>
-        </w:rPr>
-        <w:t>Matusik</w:t>
-      </w:r>
-      <w:proofErr w:type="spellEnd"/>
-      <w:r>
-        <w:rPr>
-          <w:rFonts w:ascii="Times New Roman" w:hAnsi="Times New Roman" w:cs="Times New Roman"/>
-          <w:sz w:val="16"/>
-          <w:szCs w:val="16"/>
-        </w:rPr>
-        <w:t>, W.</w:t>
+      <w:r>
+        <w:rPr>
+          <w:rFonts w:ascii="Times New Roman" w:hAnsi="Times New Roman" w:cs="Times New Roman"/>
+          <w:sz w:val="16"/>
+          <w:szCs w:val="16"/>
+        </w:rPr>
+        <w:t>Matusik, W.</w:t>
       </w:r>
       <w:r>
         <w:rPr>
@@ -6715,7 +6429,26 @@
           <w:sz w:val="16"/>
           <w:szCs w:val="16"/>
         </w:rPr>
-        <w:t xml:space="preserve">, A., </w:t>
+        <w:t xml:space="preserve">, A., Ataya, A., Yeo, D., Seong, M., </w:t>
+      </w:r>
+      <w:r>
+        <w:rPr>
+          <w:rFonts w:ascii="Times New Roman" w:hAnsi="Times New Roman" w:cs="Times New Roman"/>
+          <w:b/>
+          <w:bCs/>
+          <w:sz w:val="16"/>
+          <w:szCs w:val="16"/>
+          <w:u w:val="single"/>
+        </w:rPr>
+        <w:t>Hwang, S.,</w:t>
+      </w:r>
+      <w:r>
+        <w:rPr>
+          <w:rFonts w:ascii="Times New Roman" w:hAnsi="Times New Roman" w:cs="Times New Roman"/>
+          <w:sz w:val="16"/>
+          <w:szCs w:val="16"/>
+        </w:rPr>
+        <w:t xml:space="preserve"> </w:t>
       </w:r>
       <w:proofErr w:type="spellStart"/>
       <w:r>
@@ -6724,7 +6457,7 @@
           <w:sz w:val="16"/>
           <w:szCs w:val="16"/>
         </w:rPr>
-        <w:t>Ataya</w:t>
+        <w:t>DelPreto</w:t>
       </w:r>
       <w:proofErr w:type="spellEnd"/>
       <w:r>
@@ -6733,61 +6466,6 @@
           <w:sz w:val="16"/>
           <w:szCs w:val="16"/>
         </w:rPr>
-        <w:t xml:space="preserve">, A., Yeo, D., </w:t>
-      </w:r>
-      <w:proofErr w:type="spellStart"/>
-      <w:r>
-        <w:rPr>
-          <w:rFonts w:ascii="Times New Roman" w:hAnsi="Times New Roman" w:cs="Times New Roman"/>
-          <w:sz w:val="16"/>
-          <w:szCs w:val="16"/>
-        </w:rPr>
-        <w:t>Seong</w:t>
-      </w:r>
-      <w:proofErr w:type="spellEnd"/>
-      <w:r>
-        <w:rPr>
-          <w:rFonts w:ascii="Times New Roman" w:hAnsi="Times New Roman" w:cs="Times New Roman"/>
-          <w:sz w:val="16"/>
-          <w:szCs w:val="16"/>
-        </w:rPr>
-        <w:t xml:space="preserve">, M., </w:t>
-      </w:r>
-      <w:r>
-        <w:rPr>
-          <w:rFonts w:ascii="Times New Roman" w:hAnsi="Times New Roman" w:cs="Times New Roman"/>
-          <w:b/>
-          <w:bCs/>
-          <w:sz w:val="16"/>
-          <w:szCs w:val="16"/>
-          <w:u w:val="single"/>
-        </w:rPr>
-        <w:t>Hwang, S.,</w:t>
-      </w:r>
-      <w:r>
-        <w:rPr>
-          <w:rFonts w:ascii="Times New Roman" w:hAnsi="Times New Roman" w:cs="Times New Roman"/>
-          <w:sz w:val="16"/>
-          <w:szCs w:val="16"/>
-        </w:rPr>
-        <w:t xml:space="preserve"> </w:t>
-      </w:r>
-      <w:proofErr w:type="spellStart"/>
-      <w:r>
-        <w:rPr>
-          <w:rFonts w:ascii="Times New Roman" w:hAnsi="Times New Roman" w:cs="Times New Roman"/>
-          <w:sz w:val="16"/>
-          <w:szCs w:val="16"/>
-        </w:rPr>
-        <w:t>DelPreto</w:t>
-      </w:r>
-      <w:proofErr w:type="spellEnd"/>
-      <w:r>
-        <w:rPr>
-          <w:rFonts w:ascii="Times New Roman" w:hAnsi="Times New Roman" w:cs="Times New Roman"/>
-          <w:sz w:val="16"/>
-          <w:szCs w:val="16"/>
-        </w:rPr>
         <w:t>, J.</w:t>
       </w:r>
       <w:r>
@@ -6798,23 +6476,13 @@
         </w:rPr>
         <w:t xml:space="preserve">, </w:t>
       </w:r>
-      <w:proofErr w:type="spellStart"/>
-      <w:r>
-        <w:rPr>
-          <w:rFonts w:ascii="Times New Roman" w:hAnsi="Times New Roman" w:cs="Times New Roman"/>
-          <w:sz w:val="16"/>
-          <w:szCs w:val="16"/>
-        </w:rPr>
-        <w:t>Matusik</w:t>
-      </w:r>
-      <w:proofErr w:type="spellEnd"/>
-      <w:r>
-        <w:rPr>
-          <w:rFonts w:ascii="Times New Roman" w:hAnsi="Times New Roman" w:cs="Times New Roman"/>
-          <w:sz w:val="16"/>
-          <w:szCs w:val="16"/>
-        </w:rPr>
-        <w:t>, W.</w:t>
+      <w:r>
+        <w:rPr>
+          <w:rFonts w:ascii="Times New Roman" w:hAnsi="Times New Roman" w:cs="Times New Roman"/>
+          <w:sz w:val="16"/>
+          <w:szCs w:val="16"/>
+        </w:rPr>
+        <w:t>Matusik, W.</w:t>
       </w:r>
       <w:r>
         <w:rPr>
@@ -6973,25 +6641,7 @@
           <w:sz w:val="16"/>
           <w:szCs w:val="16"/>
         </w:rPr>
-        <w:t xml:space="preserve"> </w:t>
-      </w:r>
-      <w:proofErr w:type="spellStart"/>
-      <w:r>
-        <w:rPr>
-          <w:rFonts w:ascii="Times New Roman" w:hAnsi="Times New Roman" w:cs="Times New Roman"/>
-          <w:sz w:val="16"/>
-          <w:szCs w:val="16"/>
-        </w:rPr>
-        <w:t>Seong</w:t>
-      </w:r>
-      <w:proofErr w:type="spellEnd"/>
-      <w:r>
-        <w:rPr>
-          <w:rFonts w:ascii="Times New Roman" w:hAnsi="Times New Roman" w:cs="Times New Roman"/>
-          <w:sz w:val="16"/>
-          <w:szCs w:val="16"/>
-        </w:rPr>
-        <w:t xml:space="preserve">, M., Moon, J., </w:t>
+        <w:t xml:space="preserve"> Seong, M., Moon, J., </w:t>
       </w:r>
       <w:r>
         <w:rPr>
@@ -7009,23 +6659,13 @@
         </w:rPr>
         <w:t xml:space="preserve">, </w:t>
       </w:r>
-      <w:proofErr w:type="spellStart"/>
-      <w:r>
-        <w:rPr>
-          <w:rFonts w:ascii="Times New Roman" w:hAnsi="Times New Roman" w:cs="Times New Roman"/>
-          <w:sz w:val="16"/>
-          <w:szCs w:val="16"/>
-        </w:rPr>
-        <w:t>Matusik</w:t>
-      </w:r>
-      <w:proofErr w:type="spellEnd"/>
-      <w:r>
-        <w:rPr>
-          <w:rFonts w:ascii="Times New Roman" w:hAnsi="Times New Roman" w:cs="Times New Roman"/>
-          <w:sz w:val="16"/>
-          <w:szCs w:val="16"/>
-        </w:rPr>
-        <w:t>, W.</w:t>
+      <w:r>
+        <w:rPr>
+          <w:rFonts w:ascii="Times New Roman" w:hAnsi="Times New Roman" w:cs="Times New Roman"/>
+          <w:sz w:val="16"/>
+          <w:szCs w:val="16"/>
+        </w:rPr>
+        <w:t>Matusik, W.</w:t>
       </w:r>
       <w:r>
         <w:rPr>
@@ -8208,25 +7848,7 @@
           <w:sz w:val="16"/>
           <w:szCs w:val="16"/>
         </w:rPr>
-        <w:t xml:space="preserve">, Kang, S., Kang, Y., Kim, K., </w:t>
-      </w:r>
-      <w:proofErr w:type="spellStart"/>
-      <w:r>
-        <w:rPr>
-          <w:rFonts w:ascii="Times New Roman" w:hAnsi="Times New Roman" w:cs="Times New Roman"/>
-          <w:sz w:val="16"/>
-          <w:szCs w:val="16"/>
-        </w:rPr>
-        <w:t>Seong</w:t>
-      </w:r>
-      <w:proofErr w:type="spellEnd"/>
-      <w:r>
-        <w:rPr>
-          <w:rFonts w:ascii="Times New Roman" w:hAnsi="Times New Roman" w:cs="Times New Roman"/>
-          <w:sz w:val="16"/>
-          <w:szCs w:val="16"/>
-        </w:rPr>
-        <w:t xml:space="preserve">, M., An, E., Yang, H., Yeo, D., Oh, J., Jeon, H., Jo, T., and </w:t>
+        <w:t xml:space="preserve">, Kang, S., Kang, Y., Kim, K., Seong, M., An, E., Yang, H., Yeo, D., Oh, J., Jeon, H., Jo, T., and </w:t>
       </w:r>
       <w:r>
         <w:rPr>
@@ -8964,27 +8586,15 @@
         </w:rPr>
         <w:t xml:space="preserve"> </w:t>
       </w:r>
-      <w:proofErr w:type="spellStart"/>
-      <w:r>
-        <w:rPr>
-          <w:rFonts w:ascii="Times New Roman" w:hAnsi="Times New Roman" w:cs="Times New Roman"/>
-          <w:b/>
-          <w:bCs/>
-          <w:sz w:val="18"/>
-          <w:szCs w:val="20"/>
-        </w:rPr>
-        <w:t>Gell</w:t>
-      </w:r>
-      <w:proofErr w:type="spellEnd"/>
-      <w:r>
-        <w:rPr>
-          <w:rFonts w:ascii="Times New Roman" w:hAnsi="Times New Roman" w:cs="Times New Roman"/>
-          <w:b/>
-          <w:bCs/>
-          <w:sz w:val="18"/>
-          <w:szCs w:val="20"/>
-        </w:rPr>
-        <w:t xml:space="preserve"> Mason Endowed Fellowship</w:t>
+      <w:r>
+        <w:rPr>
+          <w:rFonts w:ascii="Times New Roman" w:hAnsi="Times New Roman" w:cs="Times New Roman"/>
+          <w:b/>
+          <w:bCs/>
+          <w:sz w:val="18"/>
+          <w:szCs w:val="20"/>
+        </w:rPr>
+        <w:t>Gell Mason Endowed Fellowship</w:t>
       </w:r>
       <w:r>
         <w:rPr>
@@ -10534,7 +10144,6 @@
     <w:p>
       <w:pPr>
         <w:tabs>
-          <w:tab w:val="right" w:pos="9360"/>
           <w:tab w:val="right" w:pos="10800"/>
         </w:tabs>
         <w:wordWrap/>
@@ -10584,31 +10193,11 @@
           <w:sz w:val="18"/>
           <w:szCs w:val="20"/>
         </w:rPr>
-        <w:t xml:space="preserve">Invited Presentation (hosted by Alexandre L. S. </w:t>
-      </w:r>
-      <w:proofErr w:type="spellStart"/>
-      <w:r>
-        <w:rPr>
-          <w:rFonts w:ascii="Times New Roman" w:hAnsi="Times New Roman" w:cs="Times New Roman"/>
-          <w:sz w:val="18"/>
-          <w:szCs w:val="20"/>
-        </w:rPr>
-        <w:t>Filipowicz</w:t>
-      </w:r>
-      <w:proofErr w:type="spellEnd"/>
-      <w:r>
-        <w:rPr>
-          <w:rFonts w:ascii="Times New Roman" w:hAnsi="Times New Roman" w:cs="Times New Roman"/>
-          <w:sz w:val="18"/>
-          <w:szCs w:val="20"/>
-        </w:rPr>
-        <w:t>)</w:t>
-      </w:r>
-      <w:r>
-        <w:rPr>
-          <w:rFonts w:ascii="Times New Roman" w:hAnsi="Times New Roman" w:cs="Times New Roman"/>
-          <w:b/>
-          <w:bCs/>
+        <w:t>Invited Presentation (hosted by Alexandre Filipowicz)</w:t>
+      </w:r>
+      <w:r>
+        <w:rPr>
+          <w:rFonts w:ascii="Times New Roman" w:hAnsi="Times New Roman" w:cs="Times New Roman"/>
           <w:sz w:val="18"/>
           <w:szCs w:val="20"/>
         </w:rPr>
@@ -10617,8 +10206,79 @@
       <w:r>
         <w:rPr>
           <w:rFonts w:ascii="Times New Roman" w:hAnsi="Times New Roman" w:cs="Times New Roman"/>
-          <w:b/>
-          <w:bCs/>
+          <w:sz w:val="16"/>
+          <w:szCs w:val="20"/>
+        </w:rPr>
+        <w:t>Aug 2025</w:t>
+      </w:r>
+    </w:p>
+    <w:p>
+      <w:pPr>
+        <w:tabs>
+          <w:tab w:val="right" w:pos="10800"/>
+        </w:tabs>
+        <w:wordWrap/>
+        <w:spacing w:after="80" w:line="192" w:lineRule="auto"/>
+        <w:ind w:leftChars="100" w:left="200"/>
+        <w:rPr>
+          <w:rFonts w:ascii="Times New Roman" w:hAnsi="Times New Roman" w:cs="Times New Roman"/>
+          <w:sz w:val="18"/>
+          <w:szCs w:val="20"/>
+        </w:rPr>
+      </w:pPr>
+      <w:r>
+        <w:rPr>
+          <w:rFonts w:ascii="Segoe UI Symbol" w:eastAsia="Malgun Gothic" w:hAnsi="Segoe UI Symbol" w:cs="Segoe UI Symbol"/>
+          <w:b/>
+          <w:bCs/>
+          <w:noProof/>
+          <w:sz w:val="18"/>
+          <w:szCs w:val="20"/>
+        </w:rPr>
+        <w:t>▣</w:t>
+      </w:r>
+      <w:r>
+        <w:rPr>
+          <w:rFonts w:ascii="Times New Roman" w:eastAsia="Malgun Gothic" w:hAnsi="Times New Roman" w:cs="Times New Roman"/>
+          <w:b/>
+          <w:bCs/>
+          <w:noProof/>
+          <w:sz w:val="18"/>
+          <w:szCs w:val="20"/>
+        </w:rPr>
+        <w:t xml:space="preserve"> </w:t>
+      </w:r>
+      <w:r>
+        <w:rPr>
+          <w:rFonts w:ascii="Times New Roman" w:hAnsi="Times New Roman" w:cs="Times New Roman"/>
+          <w:b/>
+          <w:bCs/>
+          <w:sz w:val="18"/>
+          <w:szCs w:val="20"/>
+        </w:rPr>
+        <w:t>University of Chicago, Human Computer Integration Lab</w:t>
+      </w:r>
+      <w:r>
+        <w:rPr>
+          <w:rFonts w:ascii="Times New Roman" w:hAnsi="Times New Roman" w:cs="Times New Roman"/>
+          <w:b/>
+          <w:bCs/>
+          <w:sz w:val="18"/>
+          <w:szCs w:val="20"/>
+        </w:rPr>
+        <w:t xml:space="preserve"> | </w:t>
+      </w:r>
+      <w:r>
+        <w:rPr>
+          <w:rFonts w:ascii="Times New Roman" w:hAnsi="Times New Roman" w:cs="Times New Roman"/>
+          <w:sz w:val="18"/>
+          <w:szCs w:val="20"/>
+        </w:rPr>
+        <w:t>Invited Presentation (hosted by Pedro Lopes)</w:t>
+      </w:r>
+      <w:r>
+        <w:rPr>
+          <w:rFonts w:ascii="Times New Roman" w:hAnsi="Times New Roman" w:cs="Times New Roman"/>
           <w:sz w:val="18"/>
           <w:szCs w:val="20"/>
         </w:rPr>
@@ -10630,7 +10290,7 @@
           <w:sz w:val="16"/>
           <w:szCs w:val="20"/>
         </w:rPr>
-        <w:t>Aug 2025</w:t>
+        <w:t>Jan 2024</w:t>
       </w:r>
     </w:p>
     <w:p>
@@ -10644,108 +10304,6 @@
         <w:ind w:leftChars="100" w:left="200"/>
         <w:rPr>
           <w:rFonts w:ascii="Times New Roman" w:hAnsi="Times New Roman" w:cs="Times New Roman"/>
-          <w:sz w:val="18"/>
-          <w:szCs w:val="20"/>
-        </w:rPr>
-      </w:pPr>
-      <w:r>
-        <w:rPr>
-          <w:rFonts w:ascii="Segoe UI Symbol" w:eastAsia="Malgun Gothic" w:hAnsi="Segoe UI Symbol" w:cs="Segoe UI Symbol"/>
-          <w:b/>
-          <w:bCs/>
-          <w:noProof/>
-          <w:sz w:val="18"/>
-          <w:szCs w:val="20"/>
-        </w:rPr>
-        <w:t>▣</w:t>
-      </w:r>
-      <w:r>
-        <w:rPr>
-          <w:rFonts w:ascii="Times New Roman" w:eastAsia="Malgun Gothic" w:hAnsi="Times New Roman" w:cs="Times New Roman"/>
-          <w:b/>
-          <w:bCs/>
-          <w:noProof/>
-          <w:sz w:val="18"/>
-          <w:szCs w:val="20"/>
-        </w:rPr>
-        <w:t xml:space="preserve"> </w:t>
-      </w:r>
-      <w:r>
-        <w:rPr>
-          <w:rFonts w:ascii="Times New Roman" w:hAnsi="Times New Roman" w:cs="Times New Roman"/>
-          <w:b/>
-          <w:bCs/>
-          <w:sz w:val="18"/>
-          <w:szCs w:val="20"/>
-        </w:rPr>
-        <w:t>University of Chicago, Human Computer Integration Lab</w:t>
-      </w:r>
-      <w:r>
-        <w:rPr>
-          <w:rFonts w:ascii="Times New Roman" w:hAnsi="Times New Roman" w:cs="Times New Roman"/>
-          <w:b/>
-          <w:bCs/>
-          <w:sz w:val="18"/>
-          <w:szCs w:val="20"/>
-        </w:rPr>
-        <w:t xml:space="preserve"> | </w:t>
-      </w:r>
-      <w:r>
-        <w:rPr>
-          <w:rFonts w:ascii="Times New Roman" w:hAnsi="Times New Roman" w:cs="Times New Roman"/>
-          <w:sz w:val="18"/>
-          <w:szCs w:val="20"/>
-        </w:rPr>
-        <w:t>Invited Presentation (hosted by Pedro Lopes)</w:t>
-      </w:r>
-      <w:r>
-        <w:rPr>
-          <w:rFonts w:ascii="Times New Roman" w:hAnsi="Times New Roman" w:cs="Times New Roman"/>
-          <w:b/>
-          <w:bCs/>
-          <w:sz w:val="18"/>
-          <w:szCs w:val="20"/>
-        </w:rPr>
-        <w:tab/>
-      </w:r>
-      <w:r>
-        <w:rPr>
-          <w:rFonts w:ascii="Times New Roman" w:hAnsi="Times New Roman" w:cs="Times New Roman"/>
-          <w:b/>
-          <w:bCs/>
-          <w:sz w:val="18"/>
-          <w:szCs w:val="20"/>
-        </w:rPr>
-        <w:tab/>
-      </w:r>
-      <w:r>
-        <w:rPr>
-          <w:rFonts w:ascii="Times New Roman" w:hAnsi="Times New Roman" w:cs="Times New Roman"/>
-          <w:sz w:val="16"/>
-          <w:szCs w:val="20"/>
-        </w:rPr>
-        <w:t>Jan</w:t>
-      </w:r>
-      <w:r>
-        <w:rPr>
-          <w:rFonts w:ascii="Times New Roman" w:hAnsi="Times New Roman" w:cs="Times New Roman"/>
-          <w:sz w:val="16"/>
-          <w:szCs w:val="20"/>
-        </w:rPr>
-        <w:t xml:space="preserve"> 2024</w:t>
-      </w:r>
-    </w:p>
-    <w:p>
-      <w:pPr>
-        <w:tabs>
-          <w:tab w:val="right" w:pos="9360"/>
-          <w:tab w:val="right" w:pos="10800"/>
-        </w:tabs>
-        <w:wordWrap/>
-        <w:spacing w:after="80" w:line="192" w:lineRule="auto"/>
-        <w:ind w:leftChars="100" w:left="200"/>
-        <w:rPr>
-          <w:rFonts w:ascii="Times New Roman" w:hAnsi="Times New Roman" w:cs="Times New Roman"/>
           <w:sz w:val="16"/>
           <w:szCs w:val="20"/>
         </w:rPr>
@@ -11157,6 +10715,15 @@
       </w:r>
       <w:r>
         <w:rPr>
+          <w:rFonts w:ascii="Times New Roman" w:eastAsia="Malgun Gothic" w:hAnsi="Times New Roman" w:cs="Times New Roman" w:hint="eastAsia"/>
+          <w:noProof/>
+          <w:sz w:val="16"/>
+          <w:szCs w:val="18"/>
+        </w:rPr>
+        <w:t xml:space="preserve">1 in 2026, </w:t>
+      </w:r>
+      <w:r>
+        <w:rPr>
           <w:rFonts w:ascii="Times New Roman" w:eastAsia="Malgun Gothic" w:hAnsi="Times New Roman" w:cs="Times New Roman"/>
           <w:noProof/>
           <w:sz w:val="16"/>
@@ -11332,7 +10899,25 @@
           <w:sz w:val="16"/>
           <w:szCs w:val="18"/>
         </w:rPr>
-        <w:t>(1 in 2026)</w:t>
+        <w:t>(</w:t>
+      </w:r>
+      <w:r>
+        <w:rPr>
+          <w:rFonts w:ascii="Times New Roman" w:eastAsia="Malgun Gothic" w:hAnsi="Times New Roman" w:cs="Times New Roman" w:hint="eastAsia"/>
+          <w:noProof/>
+          <w:sz w:val="16"/>
+          <w:szCs w:val="18"/>
+        </w:rPr>
+        <w:t>2</w:t>
+      </w:r>
+      <w:r>
+        <w:rPr>
+          <w:rFonts w:ascii="Times New Roman" w:eastAsia="Malgun Gothic" w:hAnsi="Times New Roman" w:cs="Times New Roman"/>
+          <w:noProof/>
+          <w:sz w:val="16"/>
+          <w:szCs w:val="18"/>
+        </w:rPr>
+        <w:t xml:space="preserve"> in 2026)</w:t>
       </w:r>
     </w:p>
     <w:p>
@@ -11434,7 +11019,25 @@
           <w:sz w:val="16"/>
           <w:szCs w:val="18"/>
         </w:rPr>
-        <w:t>, 1 in 2026</w:t>
+        <w:t xml:space="preserve">, </w:t>
+      </w:r>
+      <w:r>
+        <w:rPr>
+          <w:rFonts w:ascii="Times New Roman" w:eastAsia="Malgun Gothic" w:hAnsi="Times New Roman" w:cs="Times New Roman" w:hint="eastAsia"/>
+          <w:noProof/>
+          <w:sz w:val="16"/>
+          <w:szCs w:val="18"/>
+        </w:rPr>
+        <w:t>2</w:t>
+      </w:r>
+      <w:r>
+        <w:rPr>
+          <w:rFonts w:ascii="Times New Roman" w:eastAsia="Malgun Gothic" w:hAnsi="Times New Roman" w:cs="Times New Roman"/>
+          <w:noProof/>
+          <w:sz w:val="16"/>
+          <w:szCs w:val="18"/>
+        </w:rPr>
+        <w:t xml:space="preserve"> in 2026</w:t>
       </w:r>
       <w:r>
         <w:rPr>
@@ -12744,7 +12347,7 @@
 </file>
 
 <file path=word/endnotes.xml><?xml version="1.0" encoding="utf-8"?>
-<w:endnotes xmlns:wpc="http://schemas.microsoft.com/office/word/2010/wordprocessingCanvas" xmlns:cx="http://schemas.microsoft.com/office/drawing/2014/chartex" xmlns:cx1="http://schemas.microsoft.com/office/drawing/2015/9/8/chartex" xmlns:cx2="http://schemas.microsoft.com/office/drawing/2015/10/21/chartex" xmlns:cx3="http://schemas.microsoft.com/office/drawing/2016/5/9/chartex" xmlns:cx4="http://schemas.microsoft.com/office/drawing/2016/5/10/chartex" xmlns:cx5="http://schemas.microsoft.com/office/drawing/2016/5/11/chartex" xmlns:cx6="http://schemas.microsoft.com/office/drawing/2016/5/12/chartex" xmlns:cx7="http://schemas.microsoft.com/office/drawing/2016/5/13/chartex" xmlns:cx8="http://schemas.microsoft.com/office/drawing/2016/5/14/chartex" xmlns:mc="http://schemas.openxmlformats.org/markup-compatibility/2006" xmlns:aink="http://schemas.microsoft.com/office/drawing/2016/ink" xmlns:am3d="http://schemas.microsoft.com/office/drawing/2017/model3d" xmlns:o="urn:schemas-microsoft-com:office:office" xmlns:oel="http://schemas.microsoft.com/office/2019/extlst" xmlns:r="http://schemas.openxmlformats.org/officeDocument/2006/relationships" xmlns:m="http://schemas.openxmlformats.org/officeDocument/2006/math" xmlns:v="urn:schemas-microsoft-com:vml" xmlns:wp14="http://schemas.microsoft.com/office/word/2010/wordprocessingDrawing" xmlns:wp="http://schemas.openxmlformats.org/drawingml/2006/wordprocessingDrawing" xmlns:w10="urn:schemas-microsoft-com:office:word" xmlns:w="http://schemas.openxmlformats.org/wordprocessingml/2006/main" xmlns:w14="http://schemas.microsoft.com/office/word/2010/wordml" xmlns:w15="http://schemas.microsoft.com/office/word/2012/wordml" xmlns:w16cex="http://schemas.microsoft.com/office/word/2018/wordml/cex" xmlns:w16cid="http://schemas.microsoft.com/office/word/2016/wordml/cid" xmlns:w16="http://schemas.microsoft.com/office/word/2018/wordml" xmlns:w16du="http://schemas.microsoft.com/office/word/2023/wordml/word16du" xmlns:w16sdtdh="http://schemas.microsoft.com/office/word/2020/wordml/sdtdatahash" xmlns:w16se="http://schemas.microsoft.com/office/word/2015/wordml/symex" xmlns:wpg="http://schemas.microsoft.com/office/word/2010/wordprocessingGroup" xmlns:wpi="http://schemas.microsoft.com/office/word/2010/wordprocessingInk" xmlns:wne="http://schemas.microsoft.com/office/word/2006/wordml" xmlns:wps="http://schemas.microsoft.com/office/word/2010/wordprocessingShape" mc:Ignorable="w14 w15 w16se w16cid w16 w16cex w16sdtdh w16du wp14">
+<w:endnotes xmlns:wpc="http://schemas.microsoft.com/office/word/2010/wordprocessingCanvas" xmlns:cx="http://schemas.microsoft.com/office/drawing/2014/chartex" xmlns:cx1="http://schemas.microsoft.com/office/drawing/2015/9/8/chartex" xmlns:cx2="http://schemas.microsoft.com/office/drawing/2015/10/21/chartex" xmlns:cx3="http://schemas.microsoft.com/office/drawing/2016/5/9/chartex" xmlns:cx4="http://schemas.microsoft.com/office/drawing/2016/5/10/chartex" xmlns:cx5="http://schemas.microsoft.com/office/drawing/2016/5/11/chartex" xmlns:cx6="http://schemas.microsoft.com/office/drawing/2016/5/12/chartex" xmlns:cx7="http://schemas.microsoft.com/office/drawing/2016/5/13/chartex" xmlns:cx8="http://schemas.microsoft.com/office/drawing/2016/5/14/chartex" xmlns:mc="http://schemas.openxmlformats.org/markup-compatibility/2006" xmlns:aink="http://schemas.microsoft.com/office/drawing/2016/ink" xmlns:am3d="http://schemas.microsoft.com/office/drawing/2017/model3d" xmlns:o="urn:schemas-microsoft-com:office:office" xmlns:oel="http://schemas.microsoft.com/office/2019/extlst" xmlns:r="http://schemas.openxmlformats.org/officeDocument/2006/relationships" xmlns:m="http://schemas.openxmlformats.org/officeDocument/2006/math" xmlns:v="urn:schemas-microsoft-com:vml" xmlns:wp14="http://schemas.microsoft.com/office/word/2010/wordprocessingDrawing" xmlns:wp="http://schemas.openxmlformats.org/drawingml/2006/wordprocessingDrawing" xmlns:w10="urn:schemas-microsoft-com:office:word" xmlns:w="http://schemas.openxmlformats.org/wordprocessingml/2006/main" xmlns:w14="http://schemas.microsoft.com/office/word/2010/wordml" xmlns:w15="http://schemas.microsoft.com/office/word/2012/wordml" xmlns:w16cex="http://schemas.microsoft.com/office/word/2018/wordml/cex" xmlns:w16cid="http://schemas.microsoft.com/office/word/2016/wordml/cid" xmlns:w16="http://schemas.microsoft.com/office/word/2018/wordml" xmlns:w16du="http://schemas.microsoft.com/office/word/2023/wordml/word16du" xmlns:w16sdtdh="http://schemas.microsoft.com/office/word/2020/wordml/sdtdatahash" xmlns:w16sdtfl="http://schemas.microsoft.com/office/word/2024/wordml/sdtformatlock" xmlns:w16se="http://schemas.microsoft.com/office/word/2015/wordml/symex" xmlns:wpg="http://schemas.microsoft.com/office/word/2010/wordprocessingGroup" xmlns:wpi="http://schemas.microsoft.com/office/word/2010/wordprocessingInk" xmlns:wne="http://schemas.microsoft.com/office/word/2006/wordml" xmlns:wps="http://schemas.microsoft.com/office/word/2010/wordprocessingShape" mc:Ignorable="w14 w15 w16se w16cid w16 w16cex w16sdtdh w16sdtfl w16du wp14">
   <w:endnote w:type="separator" w:id="-1">
     <w:p>
       <w:pPr>
@@ -12769,7 +12372,7 @@
 </file>
 
 <file path=word/footer1.xml><?xml version="1.0" encoding="utf-8"?>
-<w:ftr xmlns:wpc="http://schemas.microsoft.com/office/word/2010/wordprocessingCanvas" xmlns:cx="http://schemas.microsoft.com/office/drawing/2014/chartex" xmlns:cx1="http://schemas.microsoft.com/office/drawing/2015/9/8/chartex" xmlns:cx2="http://schemas.microsoft.com/office/drawing/2015/10/21/chartex" xmlns:cx3="http://schemas.microsoft.com/office/drawing/2016/5/9/chartex" xmlns:cx4="http://schemas.microsoft.com/office/drawing/2016/5/10/chartex" xmlns:cx5="http://schemas.microsoft.com/office/drawing/2016/5/11/chartex" xmlns:cx6="http://schemas.microsoft.com/office/drawing/2016/5/12/chartex" xmlns:cx7="http://schemas.microsoft.com/office/drawing/2016/5/13/chartex" xmlns:cx8="http://schemas.microsoft.com/office/drawing/2016/5/14/chartex" xmlns:mc="http://schemas.openxmlformats.org/markup-compatibility/2006" xmlns:aink="http://schemas.microsoft.com/office/drawing/2016/ink" xmlns:am3d="http://schemas.microsoft.com/office/drawing/2017/model3d" xmlns:o="urn:schemas-microsoft-com:office:office" xmlns:oel="http://schemas.microsoft.com/office/2019/extlst" xmlns:r="http://schemas.openxmlformats.org/officeDocument/2006/relationships" xmlns:m="http://schemas.openxmlformats.org/officeDocument/2006/math" xmlns:v="urn:schemas-microsoft-com:vml" xmlns:wp14="http://schemas.microsoft.com/office/word/2010/wordprocessingDrawing" xmlns:wp="http://schemas.openxmlformats.org/drawingml/2006/wordprocessingDrawing" xmlns:w10="urn:schemas-microsoft-com:office:word" xmlns:w="http://schemas.openxmlformats.org/wordprocessingml/2006/main" xmlns:w14="http://schemas.microsoft.com/office/word/2010/wordml" xmlns:w15="http://schemas.microsoft.com/office/word/2012/wordml" xmlns:w16cex="http://schemas.microsoft.com/office/word/2018/wordml/cex" xmlns:w16cid="http://schemas.microsoft.com/office/word/2016/wordml/cid" xmlns:w16="http://schemas.microsoft.com/office/word/2018/wordml" xmlns:w16du="http://schemas.microsoft.com/office/word/2023/wordml/word16du" xmlns:w16sdtdh="http://schemas.microsoft.com/office/word/2020/wordml/sdtdatahash" xmlns:w16se="http://schemas.microsoft.com/office/word/2015/wordml/symex" xmlns:wpg="http://schemas.microsoft.com/office/word/2010/wordprocessingGroup" xmlns:wpi="http://schemas.microsoft.com/office/word/2010/wordprocessingInk" xmlns:wne="http://schemas.microsoft.com/office/word/2006/wordml" xmlns:wps="http://schemas.microsoft.com/office/word/2010/wordprocessingShape" mc:Ignorable="w14 w15 w16se w16cid w16 w16cex w16sdtdh w16du wp14">
+<w:ftr xmlns:wpc="http://schemas.microsoft.com/office/word/2010/wordprocessingCanvas" xmlns:cx="http://schemas.microsoft.com/office/drawing/2014/chartex" xmlns:cx1="http://schemas.microsoft.com/office/drawing/2015/9/8/chartex" xmlns:cx2="http://schemas.microsoft.com/office/drawing/2015/10/21/chartex" xmlns:cx3="http://schemas.microsoft.com/office/drawing/2016/5/9/chartex" xmlns:cx4="http://schemas.microsoft.com/office/drawing/2016/5/10/chartex" xmlns:cx5="http://schemas.microsoft.com/office/drawing/2016/5/11/chartex" xmlns:cx6="http://schemas.microsoft.com/office/drawing/2016/5/12/chartex" xmlns:cx7="http://schemas.microsoft.com/office/drawing/2016/5/13/chartex" xmlns:cx8="http://schemas.microsoft.com/office/drawing/2016/5/14/chartex" xmlns:mc="http://schemas.openxmlformats.org/markup-compatibility/2006" xmlns:aink="http://schemas.microsoft.com/office/drawing/2016/ink" xmlns:am3d="http://schemas.microsoft.com/office/drawing/2017/model3d" xmlns:o="urn:schemas-microsoft-com:office:office" xmlns:oel="http://schemas.microsoft.com/office/2019/extlst" xmlns:r="http://schemas.openxmlformats.org/officeDocument/2006/relationships" xmlns:m="http://schemas.openxmlformats.org/officeDocument/2006/math" xmlns:v="urn:schemas-microsoft-com:vml" xmlns:wp14="http://schemas.microsoft.com/office/word/2010/wordprocessingDrawing" xmlns:wp="http://schemas.openxmlformats.org/drawingml/2006/wordprocessingDrawing" xmlns:w10="urn:schemas-microsoft-com:office:word" xmlns:w="http://schemas.openxmlformats.org/wordprocessingml/2006/main" xmlns:w14="http://schemas.microsoft.com/office/word/2010/wordml" xmlns:w15="http://schemas.microsoft.com/office/word/2012/wordml" xmlns:w16cex="http://schemas.microsoft.com/office/word/2018/wordml/cex" xmlns:w16cid="http://schemas.microsoft.com/office/word/2016/wordml/cid" xmlns:w16="http://schemas.microsoft.com/office/word/2018/wordml" xmlns:w16du="http://schemas.microsoft.com/office/word/2023/wordml/word16du" xmlns:w16sdtdh="http://schemas.microsoft.com/office/word/2020/wordml/sdtdatahash" xmlns:w16sdtfl="http://schemas.microsoft.com/office/word/2024/wordml/sdtformatlock" xmlns:w16se="http://schemas.microsoft.com/office/word/2015/wordml/symex" xmlns:wpg="http://schemas.microsoft.com/office/word/2010/wordprocessingGroup" xmlns:wpi="http://schemas.microsoft.com/office/word/2010/wordprocessingInk" xmlns:wne="http://schemas.microsoft.com/office/word/2006/wordml" xmlns:wps="http://schemas.microsoft.com/office/word/2010/wordprocessingShape" mc:Ignorable="w14 w15 w16se w16cid w16 w16cex w16sdtdh w16sdtfl w16du wp14">
   <w:p>
     <w:pPr>
       <w:pStyle w:val="Footer"/>
@@ -12956,7 +12559,7 @@
 </file>
 
 <file path=word/footnotes.xml><?xml version="1.0" encoding="utf-8"?>
-<w:footnotes xmlns:wpc="http://schemas.microsoft.com/office/word/2010/wordprocessingCanvas" xmlns:cx="http://schemas.microsoft.com/office/drawing/2014/chartex" xmlns:cx1="http://schemas.microsoft.com/office/drawing/2015/9/8/chartex" xmlns:cx2="http://schemas.microsoft.com/office/drawing/2015/10/21/chartex" xmlns:cx3="http://schemas.microsoft.com/office/drawing/2016/5/9/chartex" xmlns:cx4="http://schemas.microsoft.com/office/drawing/2016/5/10/chartex" xmlns:cx5="http://schemas.microsoft.com/office/drawing/2016/5/11/chartex" xmlns:cx6="http://schemas.microsoft.com/office/drawing/2016/5/12/chartex" xmlns:cx7="http://schemas.microsoft.com/office/drawing/2016/5/13/chartex" xmlns:cx8="http://schemas.microsoft.com/office/drawing/2016/5/14/chartex" xmlns:mc="http://schemas.openxmlformats.org/markup-compatibility/2006" xmlns:aink="http://schemas.microsoft.com/office/drawing/2016/ink" xmlns:am3d="http://schemas.microsoft.com/office/drawing/2017/model3d" xmlns:o="urn:schemas-microsoft-com:office:office" xmlns:oel="http://schemas.microsoft.com/office/2019/extlst" xmlns:r="http://schemas.openxmlformats.org/officeDocument/2006/relationships" xmlns:m="http://schemas.openxmlformats.org/officeDocument/2006/math" xmlns:v="urn:schemas-microsoft-com:vml" xmlns:wp14="http://schemas.microsoft.com/office/word/2010/wordprocessingDrawing" xmlns:wp="http://schemas.openxmlformats.org/drawingml/2006/wordprocessingDrawing" xmlns:w10="urn:schemas-microsoft-com:office:word" xmlns:w="http://schemas.openxmlformats.org/wordprocessingml/2006/main" xmlns:w14="http://schemas.microsoft.com/office/word/2010/wordml" xmlns:w15="http://schemas.microsoft.com/office/word/2012/wordml" xmlns:w16cex="http://schemas.microsoft.com/office/word/2018/wordml/cex" xmlns:w16cid="http://schemas.microsoft.com/office/word/2016/wordml/cid" xmlns:w16="http://schemas.microsoft.com/office/word/2018/wordml" xmlns:w16du="http://schemas.microsoft.com/office/word/2023/wordml/word16du" xmlns:w16sdtdh="http://schemas.microsoft.com/office/word/2020/wordml/sdtdatahash" xmlns:w16se="http://schemas.microsoft.com/office/word/2015/wordml/symex" xmlns:wpg="http://schemas.microsoft.com/office/word/2010/wordprocessingGroup" xmlns:wpi="http://schemas.microsoft.com/office/word/2010/wordprocessingInk" xmlns:wne="http://schemas.microsoft.com/office/word/2006/wordml" xmlns:wps="http://schemas.microsoft.com/office/word/2010/wordprocessingShape" mc:Ignorable="w14 w15 w16se w16cid w16 w16cex w16sdtdh w16du wp14">
+<w:footnotes xmlns:wpc="http://schemas.microsoft.com/office/word/2010/wordprocessingCanvas" xmlns:cx="http://schemas.microsoft.com/office/drawing/2014/chartex" xmlns:cx1="http://schemas.microsoft.com/office/drawing/2015/9/8/chartex" xmlns:cx2="http://schemas.microsoft.com/office/drawing/2015/10/21/chartex" xmlns:cx3="http://schemas.microsoft.com/office/drawing/2016/5/9/chartex" xmlns:cx4="http://schemas.microsoft.com/office/drawing/2016/5/10/chartex" xmlns:cx5="http://schemas.microsoft.com/office/drawing/2016/5/11/chartex" xmlns:cx6="http://schemas.microsoft.com/office/drawing/2016/5/12/chartex" xmlns:cx7="http://schemas.microsoft.com/office/drawing/2016/5/13/chartex" xmlns:cx8="http://schemas.microsoft.com/office/drawing/2016/5/14/chartex" xmlns:mc="http://schemas.openxmlformats.org/markup-compatibility/2006" xmlns:aink="http://schemas.microsoft.com/office/drawing/2016/ink" xmlns:am3d="http://schemas.microsoft.com/office/drawing/2017/model3d" xmlns:o="urn:schemas-microsoft-com:office:office" xmlns:oel="http://schemas.microsoft.com/office/2019/extlst" xmlns:r="http://schemas.openxmlformats.org/officeDocument/2006/relationships" xmlns:m="http://schemas.openxmlformats.org/officeDocument/2006/math" xmlns:v="urn:schemas-microsoft-com:vml" xmlns:wp14="http://schemas.microsoft.com/office/word/2010/wordprocessingDrawing" xmlns:wp="http://schemas.openxmlformats.org/drawingml/2006/wordprocessingDrawing" xmlns:w10="urn:schemas-microsoft-com:office:word" xmlns:w="http://schemas.openxmlformats.org/wordprocessingml/2006/main" xmlns:w14="http://schemas.microsoft.com/office/word/2010/wordml" xmlns:w15="http://schemas.microsoft.com/office/word/2012/wordml" xmlns:w16cex="http://schemas.microsoft.com/office/word/2018/wordml/cex" xmlns:w16cid="http://schemas.microsoft.com/office/word/2016/wordml/cid" xmlns:w16="http://schemas.microsoft.com/office/word/2018/wordml" xmlns:w16du="http://schemas.microsoft.com/office/word/2023/wordml/word16du" xmlns:w16sdtdh="http://schemas.microsoft.com/office/word/2020/wordml/sdtdatahash" xmlns:w16sdtfl="http://schemas.microsoft.com/office/word/2024/wordml/sdtformatlock" xmlns:w16se="http://schemas.microsoft.com/office/word/2015/wordml/symex" xmlns:wpg="http://schemas.microsoft.com/office/word/2010/wordprocessingGroup" xmlns:wpi="http://schemas.microsoft.com/office/word/2010/wordprocessingInk" xmlns:wne="http://schemas.microsoft.com/office/word/2006/wordml" xmlns:wps="http://schemas.microsoft.com/office/word/2010/wordprocessingShape" mc:Ignorable="w14 w15 w16se w16cid w16 w16cex w16sdtdh w16sdtfl w16du wp14">
   <w:footnote w:type="separator" w:id="-1">
     <w:p>
       <w:pPr>
@@ -12981,7 +12584,7 @@
 </file>
 
 <file path=word/numbering.xml><?xml version="1.0" encoding="utf-8"?>
-<w:numbering xmlns:wpc="http://schemas.microsoft.com/office/word/2010/wordprocessingCanvas" xmlns:cx="http://schemas.microsoft.com/office/drawing/2014/chartex" xmlns:cx1="http://schemas.microsoft.com/office/drawing/2015/9/8/chartex" xmlns:cx2="http://schemas.microsoft.com/office/drawing/2015/10/21/chartex" xmlns:cx3="http://schemas.microsoft.com/office/drawing/2016/5/9/chartex" xmlns:cx4="http://schemas.microsoft.com/office/drawing/2016/5/10/chartex" xmlns:cx5="http://schemas.microsoft.com/office/drawing/2016/5/11/chartex" xmlns:cx6="http://schemas.microsoft.com/office/drawing/2016/5/12/chartex" xmlns:cx7="http://schemas.microsoft.com/office/drawing/2016/5/13/chartex" xmlns:cx8="http://schemas.microsoft.com/office/drawing/2016/5/14/chartex" xmlns:mc="http://schemas.openxmlformats.org/markup-compatibility/2006" xmlns:aink="http://schemas.microsoft.com/office/drawing/2016/ink" xmlns:am3d="http://schemas.microsoft.com/office/drawing/2017/model3d" xmlns:o="urn:schemas-microsoft-com:office:office" xmlns:oel="http://schemas.microsoft.com/office/2019/extlst" xmlns:r="http://schemas.openxmlformats.org/officeDocument/2006/relationships" xmlns:m="http://schemas.openxmlformats.org/officeDocument/2006/math" xmlns:v="urn:schemas-microsoft-com:vml" xmlns:wp14="http://schemas.microsoft.com/office/word/2010/wordprocessingDrawing" xmlns:wp="http://schemas.openxmlformats.org/drawingml/2006/wordprocessingDrawing" xmlns:w10="urn:schemas-microsoft-com:office:word" xmlns:w="http://schemas.openxmlformats.org/wordprocessingml/2006/main" xmlns:w14="http://schemas.microsoft.com/office/word/2010/wordml" xmlns:w15="http://schemas.microsoft.com/office/word/2012/wordml" xmlns:w16cex="http://schemas.microsoft.com/office/word/2018/wordml/cex" xmlns:w16cid="http://schemas.microsoft.com/office/word/2016/wordml/cid" xmlns:w16="http://schemas.microsoft.com/office/word/2018/wordml" xmlns:w16du="http://schemas.microsoft.com/office/word/2023/wordml/word16du" xmlns:w16sdtdh="http://schemas.microsoft.com/office/word/2020/wordml/sdtdatahash" xmlns:w16se="http://schemas.microsoft.com/office/word/2015/wordml/symex" xmlns:wpg="http://schemas.microsoft.com/office/word/2010/wordprocessingGroup" xmlns:wpi="http://schemas.microsoft.com/office/word/2010/wordprocessingInk" xmlns:wne="http://schemas.microsoft.com/office/word/2006/wordml" xmlns:wps="http://schemas.microsoft.com/office/word/2010/wordprocessingShape" mc:Ignorable="w14 w15 w16se w16cid w16 w16cex w16sdtdh w16du wp14">
+<w:numbering xmlns:wpc="http://schemas.microsoft.com/office/word/2010/wordprocessingCanvas" xmlns:cx="http://schemas.microsoft.com/office/drawing/2014/chartex" xmlns:cx1="http://schemas.microsoft.com/office/drawing/2015/9/8/chartex" xmlns:cx2="http://schemas.microsoft.com/office/drawing/2015/10/21/chartex" xmlns:cx3="http://schemas.microsoft.com/office/drawing/2016/5/9/chartex" xmlns:cx4="http://schemas.microsoft.com/office/drawing/2016/5/10/chartex" xmlns:cx5="http://schemas.microsoft.com/office/drawing/2016/5/11/chartex" xmlns:cx6="http://schemas.microsoft.com/office/drawing/2016/5/12/chartex" xmlns:cx7="http://schemas.microsoft.com/office/drawing/2016/5/13/chartex" xmlns:cx8="http://schemas.microsoft.com/office/drawing/2016/5/14/chartex" xmlns:mc="http://schemas.openxmlformats.org/markup-compatibility/2006" xmlns:aink="http://schemas.microsoft.com/office/drawing/2016/ink" xmlns:am3d="http://schemas.microsoft.com/office/drawing/2017/model3d" xmlns:o="urn:schemas-microsoft-com:office:office" xmlns:oel="http://schemas.microsoft.com/office/2019/extlst" xmlns:r="http://schemas.openxmlformats.org/officeDocument/2006/relationships" xmlns:m="http://schemas.openxmlformats.org/officeDocument/2006/math" xmlns:v="urn:schemas-microsoft-com:vml" xmlns:wp14="http://schemas.microsoft.com/office/word/2010/wordprocessingDrawing" xmlns:wp="http://schemas.openxmlformats.org/drawingml/2006/wordprocessingDrawing" xmlns:w10="urn:schemas-microsoft-com:office:word" xmlns:w="http://schemas.openxmlformats.org/wordprocessingml/2006/main" xmlns:w14="http://schemas.microsoft.com/office/word/2010/wordml" xmlns:w15="http://schemas.microsoft.com/office/word/2012/wordml" xmlns:w16cex="http://schemas.microsoft.com/office/word/2018/wordml/cex" xmlns:w16cid="http://schemas.microsoft.com/office/word/2016/wordml/cid" xmlns:w16="http://schemas.microsoft.com/office/word/2018/wordml" xmlns:w16du="http://schemas.microsoft.com/office/word/2023/wordml/word16du" xmlns:w16sdtdh="http://schemas.microsoft.com/office/word/2020/wordml/sdtdatahash" xmlns:w16sdtfl="http://schemas.microsoft.com/office/word/2024/wordml/sdtformatlock" xmlns:w16se="http://schemas.microsoft.com/office/word/2015/wordml/symex" xmlns:wpg="http://schemas.microsoft.com/office/word/2010/wordprocessingGroup" xmlns:wpi="http://schemas.microsoft.com/office/word/2010/wordprocessingInk" xmlns:wne="http://schemas.microsoft.com/office/word/2006/wordml" xmlns:wps="http://schemas.microsoft.com/office/word/2010/wordprocessingShape" mc:Ignorable="w14 w15 w16se w16cid w16 w16cex w16sdtdh w16sdtfl w16du wp14">
   <w:abstractNum w:abstractNumId="0" w15:restartNumberingAfterBreak="0">
     <w:nsid w:val="1D515ECC"/>
     <w:multiLevelType w:val="hybridMultilevel"/>
@@ -13217,7 +12820,7 @@
 </file>
 
 <file path=word/styles.xml><?xml version="1.0" encoding="utf-8"?>
-<w:styles xmlns:mc="http://schemas.openxmlformats.org/markup-compatibility/2006" xmlns:r="http://schemas.openxmlformats.org/officeDocument/2006/relationships" xmlns:w="http://schemas.openxmlformats.org/wordprocessingml/2006/main" xmlns:w14="http://schemas.microsoft.com/office/word/2010/wordml" xmlns:w15="http://schemas.microsoft.com/office/word/2012/wordml" xmlns:w16cex="http://schemas.microsoft.com/office/word/2018/wordml/cex" xmlns:w16cid="http://schemas.microsoft.com/office/word/2016/wordml/cid" xmlns:w16="http://schemas.microsoft.com/office/word/2018/wordml" xmlns:w16du="http://schemas.microsoft.com/office/word/2023/wordml/word16du" xmlns:w16sdtdh="http://schemas.microsoft.com/office/word/2020/wordml/sdtdatahash" xmlns:w16se="http://schemas.microsoft.com/office/word/2015/wordml/symex" mc:Ignorable="w14 w15 w16se w16cid w16 w16cex w16sdtdh w16du">
+<w:styles xmlns:mc="http://schemas.openxmlformats.org/markup-compatibility/2006" xmlns:r="http://schemas.openxmlformats.org/officeDocument/2006/relationships" xmlns:w="http://schemas.openxmlformats.org/wordprocessingml/2006/main" xmlns:w14="http://schemas.microsoft.com/office/word/2010/wordml" xmlns:w15="http://schemas.microsoft.com/office/word/2012/wordml" xmlns:w16cex="http://schemas.microsoft.com/office/word/2018/wordml/cex" xmlns:w16cid="http://schemas.microsoft.com/office/word/2016/wordml/cid" xmlns:w16="http://schemas.microsoft.com/office/word/2018/wordml" xmlns:w16du="http://schemas.microsoft.com/office/word/2023/wordml/word16du" xmlns:w16sdtdh="http://schemas.microsoft.com/office/word/2020/wordml/sdtdatahash" xmlns:w16sdtfl="http://schemas.microsoft.com/office/word/2024/wordml/sdtformatlock" xmlns:w16se="http://schemas.microsoft.com/office/word/2015/wordml/symex" mc:Ignorable="w14 w15 w16se w16cid w16 w16cex w16sdtdh w16sdtfl w16du">
   <w:docDefaults>
     <w:rPrDefault>
       <w:rPr>

</xml_diff>